<commit_message>
Edited Heidegger Word doc.
</commit_message>
<xml_diff>
--- a/AntiRats/finalVersions/Heidegger.docx
+++ b/AntiRats/finalVersions/Heidegger.docx
@@ -68,17 +68,7 @@
           <w:sz w:val="24"/>
           <w:szCs w:val="24"/>
         </w:rPr>
-        <w:t>In the hands of Edmund Husserl and Martin Heidegger, phenomenology became a way of reflecting upon the ri</w:t>
-      </w:r>
-      <w:bookmarkStart w:id="0" w:name="_GoBack"/>
-      <w:bookmarkEnd w:id="0"/>
-      <w:r>
-        <w:rPr>
-          <w:rFonts w:ascii="Times New Roman" w:hAnsi="Times New Roman" w:cs="Times New Roman"/>
-          <w:sz w:val="24"/>
-          <w:szCs w:val="24"/>
-        </w:rPr>
-        <w:t xml:space="preserve">gor of philosophy and science. While Husserl aimed at adding rigor to philosophical investigation, Heidegger criticized scientific rationality for being overly reductionist and as having fallen under the sway of technology. In her book, </w:t>
+        <w:t xml:space="preserve">In the hands of Edmund Husserl and Martin Heidegger, phenomenology became a way of reflecting upon the rigor of philosophy and science. While Husserl aimed at adding rigor to philosophical investigation, Heidegger criticized scientific rationality for being overly reductionist and as having fallen under the sway of technology. In her book, </w:t>
       </w:r>
       <w:r>
         <w:rPr>
@@ -357,51 +347,7 @@
           <w:szCs w:val="24"/>
           <w:shd w:val="clear" w:color="auto" w:fill="FFFFFF"/>
         </w:rPr>
-        <w:t xml:space="preserve"> the world. To understand the implications of Heidegger’s accusation, we must understand his multi-layered criticism of science, and what might count as a </w:t>
-      </w:r>
-      <w:proofErr w:type="gramStart"/>
-      <w:r>
-        <w:rPr>
-          <w:rFonts w:ascii="Times New Roman" w:hAnsi="Times New Roman" w:cs="Times New Roman"/>
-          <w:color w:val="2A2A2A"/>
-          <w:sz w:val="24"/>
-          <w:szCs w:val="24"/>
-          <w:shd w:val="clear" w:color="auto" w:fill="FFFFFF"/>
-        </w:rPr>
-        <w:t>more or less authentic</w:t>
-      </w:r>
-      <w:proofErr w:type="gramEnd"/>
-      <w:r>
-        <w:rPr>
-          <w:rFonts w:ascii="Times New Roman" w:hAnsi="Times New Roman" w:cs="Times New Roman"/>
-          <w:color w:val="2A2A2A"/>
-          <w:sz w:val="24"/>
-          <w:szCs w:val="24"/>
-          <w:shd w:val="clear" w:color="auto" w:fill="FFFFFF"/>
-        </w:rPr>
-        <w:t xml:space="preserve"> encounter with the world. We begin with a </w:t>
-      </w:r>
-      <w:proofErr w:type="gramStart"/>
-      <w:r>
-        <w:rPr>
-          <w:rFonts w:ascii="Times New Roman" w:hAnsi="Times New Roman" w:cs="Times New Roman"/>
-          <w:color w:val="2A2A2A"/>
-          <w:sz w:val="24"/>
-          <w:szCs w:val="24"/>
-          <w:shd w:val="clear" w:color="auto" w:fill="FFFFFF"/>
-        </w:rPr>
-        <w:t>fairly straight-forward</w:t>
-      </w:r>
-      <w:proofErr w:type="gramEnd"/>
-      <w:r>
-        <w:rPr>
-          <w:rFonts w:ascii="Times New Roman" w:hAnsi="Times New Roman" w:cs="Times New Roman"/>
-          <w:color w:val="2A2A2A"/>
-          <w:sz w:val="24"/>
-          <w:szCs w:val="24"/>
-          <w:shd w:val="clear" w:color="auto" w:fill="FFFFFF"/>
-        </w:rPr>
-        <w:t xml:space="preserve"> characterization of the way in which objects change in accord with changes in science, to make the simple illustration of Heidegger’s point. We will then </w:t>
+        <w:t xml:space="preserve"> the world. To understand the implications of Heidegger’s accusation, we must understand his multi-layered criticism of science, and what might count as a more or less authentic encounter with the world. We begin with a fairly straight-forward characterization of the way in which objects change in accord with changes in science, to make the simple illustration of Heidegger’s point. We will then </w:t>
       </w:r>
       <w:r>
         <w:rPr>
@@ -824,7 +770,7 @@
         </w:rPr>
         <w:t xml:space="preserve"> So, where as humans appear to </w:t>
       </w:r>
-      <w:bookmarkStart w:id="1" w:name="_Hlk16505356"/>
+      <w:bookmarkStart w:id="0" w:name="_Hlk16505356"/>
       <w:r>
         <w:rPr>
           <w:rFonts w:ascii="Times New Roman" w:hAnsi="Times New Roman" w:cs="Times New Roman"/>
@@ -838,7 +784,7 @@
         </w:rPr>
         <w:t>Linnæus</w:t>
       </w:r>
-      <w:bookmarkEnd w:id="1"/>
+      <w:bookmarkEnd w:id="0"/>
       <w:r>
         <w:rPr>
           <w:rFonts w:ascii="Times New Roman" w:hAnsi="Times New Roman" w:cs="Times New Roman"/>
@@ -1991,25 +1937,7 @@
           <w:sz w:val="24"/>
           <w:szCs w:val="24"/>
         </w:rPr>
-        <w:t xml:space="preserve"> validity </w:t>
-      </w:r>
-      <w:proofErr w:type="gramStart"/>
-      <w:r>
-        <w:rPr>
-          <w:rFonts w:ascii="Times New Roman" w:hAnsi="Times New Roman" w:cs="Times New Roman"/>
-          <w:sz w:val="24"/>
-          <w:szCs w:val="24"/>
-        </w:rPr>
-        <w:t>on the basis of</w:t>
-      </w:r>
-      <w:proofErr w:type="gramEnd"/>
-      <w:r>
-        <w:rPr>
-          <w:rFonts w:ascii="Times New Roman" w:hAnsi="Times New Roman" w:cs="Times New Roman"/>
-          <w:sz w:val="24"/>
-          <w:szCs w:val="24"/>
-        </w:rPr>
-        <w:t xml:space="preserve"> its empirical testing, but the logical structure of hypothesis/experiment/observation/conclusion still places the idea first (hypothesis) and last (conclusion). T</w:t>
+        <w:t xml:space="preserve"> validity on the basis of its empirical testing, but the logical structure of hypothesis/experiment/observation/conclusion still places the idea first (hypothesis) and last (conclusion). T</w:t>
       </w:r>
       <w:r>
         <w:rPr>
@@ -4149,29 +4077,7 @@
           <w:szCs w:val="24"/>
           <w:shd w:val="clear" w:color="auto" w:fill="FFFFFF"/>
         </w:rPr>
-        <w:t xml:space="preserve">why the objects appear as they do. This </w:t>
-      </w:r>
-      <w:proofErr w:type="gramStart"/>
-      <w:r>
-        <w:rPr>
-          <w:rFonts w:ascii="Times New Roman" w:hAnsi="Times New Roman" w:cs="Times New Roman"/>
-          <w:color w:val="000000"/>
-          <w:sz w:val="24"/>
-          <w:szCs w:val="24"/>
-          <w:shd w:val="clear" w:color="auto" w:fill="FFFFFF"/>
-        </w:rPr>
-        <w:t>is more or less</w:t>
-      </w:r>
-      <w:proofErr w:type="gramEnd"/>
-      <w:r>
-        <w:rPr>
-          <w:rFonts w:ascii="Times New Roman" w:hAnsi="Times New Roman" w:cs="Times New Roman"/>
-          <w:color w:val="000000"/>
-          <w:sz w:val="24"/>
-          <w:szCs w:val="24"/>
-          <w:shd w:val="clear" w:color="auto" w:fill="FFFFFF"/>
-        </w:rPr>
-        <w:t xml:space="preserve"> the position of </w:t>
+        <w:t xml:space="preserve">why the objects appear as they do. This is more or less the position of </w:t>
       </w:r>
       <w:r>
         <w:rPr>
@@ -4307,29 +4213,7 @@
           <w:szCs w:val="24"/>
           <w:shd w:val="clear" w:color="auto" w:fill="FFFFFF"/>
         </w:rPr>
-        <w:t xml:space="preserve"> with doubts regarding the foundations of the natural sciences, specifically, the question of </w:t>
-      </w:r>
-      <w:proofErr w:type="gramStart"/>
-      <w:r>
-        <w:rPr>
-          <w:rFonts w:ascii="Times New Roman" w:hAnsi="Times New Roman" w:cs="Times New Roman"/>
-          <w:color w:val="000000"/>
-          <w:sz w:val="24"/>
-          <w:szCs w:val="24"/>
-          <w:shd w:val="clear" w:color="auto" w:fill="FFFFFF"/>
-        </w:rPr>
-        <w:t>whether or not</w:t>
-      </w:r>
-      <w:proofErr w:type="gramEnd"/>
-      <w:r>
-        <w:rPr>
-          <w:rFonts w:ascii="Times New Roman" w:hAnsi="Times New Roman" w:cs="Times New Roman"/>
-          <w:color w:val="000000"/>
-          <w:sz w:val="24"/>
-          <w:szCs w:val="24"/>
-          <w:shd w:val="clear" w:color="auto" w:fill="FFFFFF"/>
-        </w:rPr>
-        <w:t xml:space="preserve"> objects truly exist, and if they do, whether or not they exist as we perceive them.</w:t>
+        <w:t xml:space="preserve"> with doubts regarding the foundations of the natural sciences, specifically, the question of whether or not objects truly exist, and if they do, whether or not they exist as we perceive them.</w:t>
       </w:r>
       <w:r>
         <w:rPr>
@@ -4606,29 +4490,7 @@
           <w:szCs w:val="24"/>
           <w:shd w:val="clear" w:color="auto" w:fill="FFFFFF"/>
         </w:rPr>
-        <w:t xml:space="preserve">a divine intellect, not a transcendental [human] ego. </w:t>
-      </w:r>
-      <w:proofErr w:type="gramStart"/>
-      <w:r>
-        <w:rPr>
-          <w:rFonts w:ascii="Times New Roman" w:hAnsi="Times New Roman" w:cs="Times New Roman"/>
-          <w:color w:val="000000"/>
-          <w:sz w:val="24"/>
-          <w:szCs w:val="24"/>
-          <w:shd w:val="clear" w:color="auto" w:fill="FFFFFF"/>
-        </w:rPr>
-        <w:t>So</w:t>
-      </w:r>
-      <w:proofErr w:type="gramEnd"/>
-      <w:r>
-        <w:rPr>
-          <w:rFonts w:ascii="Times New Roman" w:hAnsi="Times New Roman" w:cs="Times New Roman"/>
-          <w:color w:val="000000"/>
-          <w:sz w:val="24"/>
-          <w:szCs w:val="24"/>
-          <w:shd w:val="clear" w:color="auto" w:fill="FFFFFF"/>
-        </w:rPr>
-        <w:t xml:space="preserve"> where Kant defines truth </w:t>
+        <w:t xml:space="preserve">a divine intellect, not a transcendental [human] ego. So where Kant defines truth </w:t>
       </w:r>
       <w:r>
         <w:rPr>
@@ -5107,29 +4969,7 @@
           <w:szCs w:val="24"/>
           <w:shd w:val="clear" w:color="auto" w:fill="FFFFFF"/>
         </w:rPr>
-        <w:t xml:space="preserve"> suggests that what a thing is made of causes it to behave in a </w:t>
-      </w:r>
-      <w:proofErr w:type="gramStart"/>
-      <w:r>
-        <w:rPr>
-          <w:rFonts w:ascii="Times New Roman" w:hAnsi="Times New Roman" w:cs="Times New Roman"/>
-          <w:color w:val="000000"/>
-          <w:sz w:val="24"/>
-          <w:szCs w:val="24"/>
-          <w:shd w:val="clear" w:color="auto" w:fill="FFFFFF"/>
-        </w:rPr>
-        <w:t>particular fashion</w:t>
-      </w:r>
-      <w:proofErr w:type="gramEnd"/>
-      <w:r>
-        <w:rPr>
-          <w:rFonts w:ascii="Times New Roman" w:hAnsi="Times New Roman" w:cs="Times New Roman"/>
-          <w:color w:val="000000"/>
-          <w:sz w:val="24"/>
-          <w:szCs w:val="24"/>
-          <w:shd w:val="clear" w:color="auto" w:fill="FFFFFF"/>
-        </w:rPr>
-        <w:t>. Similarly, Aristotle suggests that things behave according to the form that they take. The final cause references the telos of a thing:  what is i</w:t>
+        <w:t xml:space="preserve"> suggests that what a thing is made of causes it to behave in a particular fashion. Similarly, Aristotle suggests that things behave according to the form that they take. The final cause references the telos of a thing:  what is i</w:t>
       </w:r>
       <w:r>
         <w:rPr>
@@ -6530,29 +6370,7 @@
           <w:szCs w:val="24"/>
           <w:shd w:val="clear" w:color="auto" w:fill="FFFFFF"/>
         </w:rPr>
-        <w:t xml:space="preserve">(the </w:t>
-      </w:r>
-      <w:proofErr w:type="gramStart"/>
-      <w:r>
-        <w:rPr>
-          <w:rFonts w:ascii="Times New Roman" w:hAnsi="Times New Roman" w:cs="Times New Roman"/>
-          <w:color w:val="000000"/>
-          <w:sz w:val="24"/>
-          <w:szCs w:val="24"/>
-          <w:shd w:val="clear" w:color="auto" w:fill="FFFFFF"/>
-        </w:rPr>
-        <w:t>actually tree</w:t>
-      </w:r>
-      <w:proofErr w:type="gramEnd"/>
-      <w:r>
-        <w:rPr>
-          <w:rFonts w:ascii="Times New Roman" w:hAnsi="Times New Roman" w:cs="Times New Roman"/>
-          <w:color w:val="000000"/>
-          <w:sz w:val="24"/>
-          <w:szCs w:val="24"/>
-          <w:shd w:val="clear" w:color="auto" w:fill="FFFFFF"/>
-        </w:rPr>
-        <w:t xml:space="preserve">) </w:t>
+        <w:t xml:space="preserve">(the actually tree) </w:t>
       </w:r>
       <w:r>
         <w:rPr>
@@ -7338,77 +7156,41 @@
           <w:sz w:val="24"/>
           <w:szCs w:val="24"/>
         </w:rPr>
-        <w:t xml:space="preserve">but there </w:t>
-      </w:r>
-      <w:proofErr w:type="gramStart"/>
-      <w:r>
-        <w:rPr>
-          <w:rFonts w:ascii="Times New Roman" w:hAnsi="Times New Roman" w:cs="Times New Roman"/>
-          <w:sz w:val="24"/>
-          <w:szCs w:val="24"/>
-        </w:rPr>
-        <w:t>are more or less</w:t>
-      </w:r>
-      <w:proofErr w:type="gramEnd"/>
-      <w:r>
-        <w:rPr>
-          <w:rFonts w:ascii="Times New Roman" w:hAnsi="Times New Roman" w:cs="Times New Roman"/>
-          <w:sz w:val="24"/>
-          <w:szCs w:val="24"/>
-        </w:rPr>
-        <w:t xml:space="preserve"> authentic ways of being in the world, which involve </w:t>
-      </w:r>
-      <w:r>
-        <w:rPr>
-          <w:rFonts w:ascii="Times New Roman" w:hAnsi="Times New Roman" w:cs="Times New Roman"/>
-          <w:sz w:val="24"/>
-          <w:szCs w:val="24"/>
-        </w:rPr>
-        <w:t xml:space="preserve">different forms of concealing. </w:t>
-      </w:r>
-      <w:proofErr w:type="gramStart"/>
-      <w:r>
-        <w:rPr>
-          <w:rFonts w:ascii="Times New Roman" w:hAnsi="Times New Roman" w:cs="Times New Roman"/>
-          <w:sz w:val="24"/>
-          <w:szCs w:val="24"/>
-        </w:rPr>
-        <w:t>The reductionist approach of modern, scientific reasoning,</w:t>
-      </w:r>
-      <w:proofErr w:type="gramEnd"/>
-      <w:r>
-        <w:rPr>
-          <w:rFonts w:ascii="Times New Roman" w:hAnsi="Times New Roman" w:cs="Times New Roman"/>
-          <w:sz w:val="24"/>
-          <w:szCs w:val="24"/>
-        </w:rPr>
-        <w:t xml:space="preserve"> make it well suited to a utilitarian world view Heidegger calls technological thinking. </w:t>
-      </w:r>
-      <w:r>
-        <w:rPr>
-          <w:rFonts w:ascii="Times New Roman" w:hAnsi="Times New Roman" w:cs="Times New Roman"/>
-          <w:sz w:val="24"/>
-          <w:szCs w:val="24"/>
-        </w:rPr>
-        <w:t xml:space="preserve">To generalize in the extreme, technological thinking involves systematizing </w:t>
-      </w:r>
-      <w:proofErr w:type="gramStart"/>
-      <w:r>
-        <w:rPr>
-          <w:rFonts w:ascii="Times New Roman" w:hAnsi="Times New Roman" w:cs="Times New Roman"/>
-          <w:sz w:val="24"/>
-          <w:szCs w:val="24"/>
-        </w:rPr>
-        <w:t>the means by which</w:t>
-      </w:r>
-      <w:proofErr w:type="gramEnd"/>
-      <w:r>
-        <w:rPr>
-          <w:rFonts w:ascii="Times New Roman" w:hAnsi="Times New Roman" w:cs="Times New Roman"/>
-          <w:sz w:val="24"/>
-          <w:szCs w:val="24"/>
-        </w:rPr>
-        <w:t xml:space="preserve"> we arrive at some end</w:t>
+        <w:t xml:space="preserve">but there are more or less authentic ways of being in the world, which involve </w:t>
+      </w:r>
+      <w:r>
+        <w:rPr>
+          <w:rFonts w:ascii="Times New Roman" w:hAnsi="Times New Roman" w:cs="Times New Roman"/>
+          <w:sz w:val="24"/>
+          <w:szCs w:val="24"/>
+        </w:rPr>
+        <w:t>different forms of concealing. The reductionist approach of modern, scientific reasoning make</w:t>
+      </w:r>
+      <w:r>
+        <w:rPr>
+          <w:rFonts w:ascii="Times New Roman" w:hAnsi="Times New Roman" w:cs="Times New Roman"/>
+          <w:sz w:val="24"/>
+          <w:szCs w:val="24"/>
+        </w:rPr>
+        <w:t>s</w:t>
+      </w:r>
+      <w:bookmarkStart w:id="1" w:name="_GoBack"/>
+      <w:bookmarkEnd w:id="1"/>
+      <w:r>
+        <w:rPr>
+          <w:rFonts w:ascii="Times New Roman" w:hAnsi="Times New Roman" w:cs="Times New Roman"/>
+          <w:sz w:val="24"/>
+          <w:szCs w:val="24"/>
+        </w:rPr>
+        <w:t xml:space="preserve"> it well suited to a utilitarian world view Heidegger calls technological thinking. </w:t>
+      </w:r>
+      <w:r>
+        <w:rPr>
+          <w:rFonts w:ascii="Times New Roman" w:hAnsi="Times New Roman" w:cs="Times New Roman"/>
+          <w:sz w:val="24"/>
+          <w:szCs w:val="24"/>
+        </w:rPr>
+        <w:t>To generalize in the extreme, technological thinking involves systematizing the means by which we arrive at some end</w:t>
       </w:r>
       <w:r>
         <w:rPr>
@@ -7643,7 +7425,6 @@
         </w:rPr>
         <w:t xml:space="preserve">technology, engineering and mathematics, </w:t>
       </w:r>
-      <w:proofErr w:type="gramStart"/>
       <w:r>
         <w:rPr>
           <w:rFonts w:ascii="Times New Roman" w:hAnsi="Times New Roman" w:cs="Times New Roman"/>
@@ -7654,7 +7435,6 @@
         </w:rPr>
         <w:t>in order to</w:t>
       </w:r>
-      <w:proofErr w:type="gramEnd"/>
       <w:r>
         <w:rPr>
           <w:rFonts w:ascii="Times New Roman" w:hAnsi="Times New Roman" w:cs="Times New Roman"/>
@@ -11070,7 +10850,7 @@
       </w:pPr>
     </w:pPrDefault>
   </w:docDefaults>
-  <w:latentStyles w:defLockedState="0" w:defUIPriority="99" w:defSemiHidden="0" w:defUnhideWhenUsed="0" w:defQFormat="0" w:count="375">
+  <w:latentStyles w:defLockedState="0" w:defUIPriority="99" w:defSemiHidden="0" w:defUnhideWhenUsed="0" w:defQFormat="0" w:count="377">
     <w:lsdException w:name="Normal" w:uiPriority="0" w:qFormat="1"/>
     <w:lsdException w:name="heading 1" w:uiPriority="9" w:qFormat="1"/>
     <w:lsdException w:name="heading 2" w:semiHidden="1" w:uiPriority="9" w:unhideWhenUsed="1" w:qFormat="1"/>
@@ -11176,7 +10956,6 @@
     <w:lsdException w:name="HTML Sample" w:semiHidden="1" w:unhideWhenUsed="1"/>
     <w:lsdException w:name="HTML Typewriter" w:semiHidden="1" w:unhideWhenUsed="1"/>
     <w:lsdException w:name="HTML Variable" w:semiHidden="1" w:unhideWhenUsed="1"/>
-    <w:lsdException w:name="Normal Table" w:semiHidden="1" w:unhideWhenUsed="1"/>
     <w:lsdException w:name="annotation subject" w:semiHidden="1" w:unhideWhenUsed="1"/>
     <w:lsdException w:name="No List" w:semiHidden="1" w:unhideWhenUsed="1"/>
     <w:lsdException w:name="Outline List 1" w:semiHidden="1" w:unhideWhenUsed="1"/>
@@ -11222,11 +11001,9 @@
     <w:lsdException w:name="Table Subtle 1" w:semiHidden="1" w:unhideWhenUsed="1"/>
     <w:lsdException w:name="Table Subtle 2" w:semiHidden="1" w:unhideWhenUsed="1"/>
     <w:lsdException w:name="Table Web 1" w:semiHidden="1" w:unhideWhenUsed="1"/>
-    <w:lsdException w:name="Table Web 2" w:semiHidden="1" w:unhideWhenUsed="1"/>
     <w:lsdException w:name="Table Web 3" w:semiHidden="1" w:unhideWhenUsed="1"/>
     <w:lsdException w:name="Balloon Text" w:semiHidden="1" w:unhideWhenUsed="1"/>
     <w:lsdException w:name="Table Grid" w:uiPriority="39"/>
-    <w:lsdException w:name="Table Theme" w:semiHidden="1" w:unhideWhenUsed="1"/>
     <w:lsdException w:name="Placeholder Text" w:semiHidden="1"/>
     <w:lsdException w:name="No Spacing" w:uiPriority="1" w:qFormat="1"/>
     <w:lsdException w:name="Light Shading" w:uiPriority="60"/>
@@ -11446,6 +11223,8 @@
     <w:lsdException w:name="Smart Hyperlink" w:semiHidden="1" w:unhideWhenUsed="1"/>
     <w:lsdException w:name="Hashtag" w:semiHidden="1" w:unhideWhenUsed="1"/>
     <w:lsdException w:name="Unresolved Mention" w:semiHidden="1" w:unhideWhenUsed="1"/>
+    <w:lsdException w:name="Smart Link" w:semiHidden="1" w:unhideWhenUsed="1"/>
+    <w:lsdException w:name="Smart Link Error" w:semiHidden="1" w:unhideWhenUsed="1"/>
   </w:latentStyles>
   <w:style w:type="paragraph" w:default="1" w:styleId="Normal">
     <w:name w:val="Normal"/>
@@ -11938,7 +11717,7 @@
 </file>
 
 <file path=customXml/itemProps1.xml><?xml version="1.0" encoding="utf-8"?>
-<ds:datastoreItem xmlns:ds="http://schemas.openxmlformats.org/officeDocument/2006/customXml" ds:itemID="{65A27537-E3F1-4B7D-AE30-4F2F622E5AC8}">
+<ds:datastoreItem xmlns:ds="http://schemas.openxmlformats.org/officeDocument/2006/customXml" ds:itemID="{4A7AE198-F27D-BE42-BA8F-13ED1408E4D6}">
   <ds:schemaRefs>
     <ds:schemaRef ds:uri="http://schemas.openxmlformats.org/officeDocument/2006/bibliography"/>
   </ds:schemaRefs>

</xml_diff>